<commit_message>
added to docs need to add game/server manager
</commit_message>
<xml_diff>
--- a/StandoffDocumentation.docx
+++ b/StandoffDocumentation.docx
@@ -1,6 +1,6 @@
 
 <file path=word/document.xml><?xml version="1.0" encoding="utf-8"?>
-<w:document xmlns:wpc="http://schemas.microsoft.com/office/word/2010/wordprocessingCanvas" xmlns:mc="http://schemas.openxmlformats.org/markup-compatibility/2006" xmlns:o="urn:schemas-microsoft-com:office:office" xmlns:r="http://schemas.openxmlformats.org/officeDocument/2006/relationships" xmlns:m="http://schemas.openxmlformats.org/officeDocument/2006/math" xmlns:v="urn:schemas-microsoft-com:vml" xmlns:wp14="http://schemas.microsoft.com/office/word/2010/wordprocessingDrawing" xmlns:wp="http://schemas.openxmlformats.org/drawingml/2006/wordprocessingDrawing" xmlns:w10="urn:schemas-microsoft-com:office:word" xmlns:w="http://schemas.openxmlformats.org/wordprocessingml/2006/main" xmlns:w14="http://schemas.microsoft.com/office/word/2010/wordml" xmlns:w15="http://schemas.microsoft.com/office/word/2012/wordml" xmlns:wpg="http://schemas.microsoft.com/office/word/2010/wordprocessingGroup" xmlns:wpi="http://schemas.microsoft.com/office/word/2010/wordprocessingInk" xmlns:wne="http://schemas.microsoft.com/office/word/2006/wordml" xmlns:wps="http://schemas.microsoft.com/office/word/2010/wordprocessingShape" mc:Ignorable="w14 w15 wp14">
+<w:document xmlns:wpc="http://schemas.microsoft.com/office/word/2010/wordprocessingCanvas" xmlns:cx="http://schemas.microsoft.com/office/drawing/2014/chartex" xmlns:cx1="http://schemas.microsoft.com/office/drawing/2015/9/8/chartex" xmlns:cx2="http://schemas.microsoft.com/office/drawing/2015/10/21/chartex" xmlns:cx3="http://schemas.microsoft.com/office/drawing/2016/5/9/chartex" xmlns:cx4="http://schemas.microsoft.com/office/drawing/2016/5/10/chartex" xmlns:cx5="http://schemas.microsoft.com/office/drawing/2016/5/11/chartex" xmlns:cx6="http://schemas.microsoft.com/office/drawing/2016/5/12/chartex" xmlns:cx7="http://schemas.microsoft.com/office/drawing/2016/5/13/chartex" xmlns:cx8="http://schemas.microsoft.com/office/drawing/2016/5/14/chartex" xmlns:mc="http://schemas.openxmlformats.org/markup-compatibility/2006" xmlns:aink="http://schemas.microsoft.com/office/drawing/2016/ink" xmlns:am3d="http://schemas.microsoft.com/office/drawing/2017/model3d" xmlns:o="urn:schemas-microsoft-com:office:office" xmlns:r="http://schemas.openxmlformats.org/officeDocument/2006/relationships" xmlns:m="http://schemas.openxmlformats.org/officeDocument/2006/math" xmlns:v="urn:schemas-microsoft-com:vml" xmlns:wp14="http://schemas.microsoft.com/office/word/2010/wordprocessingDrawing" xmlns:wp="http://schemas.openxmlformats.org/drawingml/2006/wordprocessingDrawing" xmlns:w10="urn:schemas-microsoft-com:office:word" xmlns:w="http://schemas.openxmlformats.org/wordprocessingml/2006/main" xmlns:w14="http://schemas.microsoft.com/office/word/2010/wordml" xmlns:w15="http://schemas.microsoft.com/office/word/2012/wordml" xmlns:w16cid="http://schemas.microsoft.com/office/word/2016/wordml/cid" xmlns:w16se="http://schemas.microsoft.com/office/word/2015/wordml/symex" xmlns:wpg="http://schemas.microsoft.com/office/word/2010/wordprocessingGroup" xmlns:wpi="http://schemas.microsoft.com/office/word/2010/wordprocessingInk" xmlns:wne="http://schemas.microsoft.com/office/word/2006/wordml" xmlns:wps="http://schemas.microsoft.com/office/word/2010/wordprocessingShape" mc:Ignorable="w14 w15 w16se w16cid wp14">
   <w:body>
     <w:p>
       <w:pPr>
@@ -667,13 +667,8 @@
     </w:p>
     <w:p>
       <w:r>
-        <w:t xml:space="preserve">Can interact with </w:t>
-      </w:r>
-      <w:proofErr w:type="gramStart"/>
-      <w:r>
-        <w:t>Anything</w:t>
-      </w:r>
-      <w:proofErr w:type="gramEnd"/>
+        <w:t>Can interact with Anything</w:t>
+      </w:r>
     </w:p>
     <w:p>
       <w:r>
@@ -1110,195 +1105,312 @@
         <w:t>Alcohol will impair you vison</w:t>
       </w:r>
     </w:p>
-    <w:p>
+    <w:p/>
+    <w:p/>
+    <w:p>
+      <w:pPr>
+        <w:jc w:val="center"/>
+        <w:rPr>
+          <w:b/>
+        </w:rPr>
+      </w:pPr>
+      <w:r>
+        <w:rPr>
+          <w:b/>
+        </w:rPr>
+        <w:t>Buildings (Other)</w:t>
+      </w:r>
+    </w:p>
+    <w:p>
+      <w:pPr>
+        <w:rPr>
+          <w:b/>
+        </w:rPr>
+      </w:pPr>
+      <w:r>
+        <w:rPr>
+          <w:b/>
+        </w:rPr>
+        <w:t>Jail</w:t>
+      </w:r>
+    </w:p>
+    <w:p>
+      <w:r>
+        <w:t>Sheriff and deputies will be here</w:t>
+      </w:r>
+    </w:p>
+    <w:p>
+      <w:r>
+        <w:t xml:space="preserve">Jail for rapscallions </w:t>
+      </w:r>
+    </w:p>
+    <w:p>
+      <w:r>
+        <w:t>Warden is here, he runs cells</w:t>
+      </w:r>
+    </w:p>
+    <w:p/>
+    <w:p>
+      <w:pPr>
+        <w:rPr>
+          <w:b/>
+        </w:rPr>
+      </w:pPr>
+      <w:r>
+        <w:rPr>
+          <w:b/>
+        </w:rPr>
+        <w:t>Homes</w:t>
+      </w:r>
+    </w:p>
+    <w:p>
+      <w:r>
+        <w:t>Houses for random NPCs</w:t>
+      </w:r>
+    </w:p>
+    <w:p/>
+    <w:p>
+      <w:pPr>
+        <w:rPr>
+          <w:b/>
+        </w:rPr>
+      </w:pPr>
+      <w:r>
+        <w:rPr>
+          <w:b/>
+        </w:rPr>
+        <w:t>Mine Station</w:t>
+      </w:r>
+    </w:p>
+    <w:p>
+      <w:r>
+        <w:t>Boss is here</w:t>
+      </w:r>
+    </w:p>
+    <w:p>
+      <w:r>
+        <w:t>Minors come here to go to work</w:t>
+      </w:r>
+    </w:p>
+    <w:p>
+      <w:r>
+        <w:t>Boss has gun</w:t>
+      </w:r>
+    </w:p>
+    <w:p/>
+    <w:p>
+      <w:pPr>
+        <w:rPr>
+          <w:b/>
+        </w:rPr>
+      </w:pPr>
+      <w:r>
+        <w:rPr>
+          <w:b/>
+        </w:rPr>
+        <w:t>Psychic’s House</w:t>
+      </w:r>
+    </w:p>
+    <w:p>
+      <w:r>
+        <w:t>Open 24/7</w:t>
+      </w:r>
+    </w:p>
+    <w:p>
+      <w:r>
+        <w:t>NPCs rarely come here</w:t>
+      </w:r>
+    </w:p>
+    <w:p>
+      <w:r>
+        <w:t>Just home for Psychic</w:t>
+      </w:r>
+    </w:p>
+    <w:p/>
+    <w:p>
+      <w:pPr>
+        <w:rPr>
+          <w:b/>
+        </w:rPr>
+      </w:pPr>
+      <w:r>
+        <w:rPr>
+          <w:b/>
+        </w:rPr>
+        <w:t>Church</w:t>
+      </w:r>
+    </w:p>
+    <w:p>
+      <w:r>
+        <w:t>Everyone will go here</w:t>
+      </w:r>
+    </w:p>
+    <w:p>
+      <w:r>
+        <w:t>Can pray here and donate</w:t>
+      </w:r>
+    </w:p>
+    <w:p/>
+    <w:p>
+      <w:pPr>
+        <w:rPr>
+          <w:b/>
+        </w:rPr>
+      </w:pPr>
+      <w:r>
+        <w:rPr>
+          <w:b/>
+        </w:rPr>
+        <w:t>Hospital</w:t>
+      </w:r>
+    </w:p>
+    <w:p>
+      <w:r>
+        <w:t>Doctor is here</w:t>
+      </w:r>
+    </w:p>
+    <w:p>
+      <w:r>
+        <w:t>Can get checked up if sick or not</w:t>
+      </w:r>
+    </w:p>
+    <w:p/>
+    <w:p/>
+    <w:p>
+      <w:pPr>
+        <w:rPr>
+          <w:b/>
+        </w:rPr>
+      </w:pPr>
+      <w:r>
+        <w:rPr>
+          <w:b/>
+        </w:rPr>
+        <w:lastRenderedPageBreak/>
+        <w:t>Game run and connection</w:t>
+      </w:r>
+    </w:p>
+    <w:p>
+      <w:r>
+        <w:t xml:space="preserve">On start a player will be required to </w:t>
+      </w:r>
+      <w:proofErr w:type="gramStart"/>
+      <w:r>
+        <w:t>decide  to</w:t>
+      </w:r>
+      <w:proofErr w:type="gramEnd"/>
+      <w:r>
+        <w:t xml:space="preserve"> either host or join a server. </w:t>
+      </w:r>
+    </w:p>
+    <w:p>
+      <w:pPr>
+        <w:rPr>
+          <w:b/>
+        </w:rPr>
+      </w:pPr>
+      <w:r>
+        <w:rPr>
+          <w:b/>
+        </w:rPr>
+        <w:t>Host</w:t>
+      </w:r>
+    </w:p>
+    <w:p>
+      <w:r>
+        <w:t xml:space="preserve">When you are host your </w:t>
+      </w:r>
+      <w:proofErr w:type="spellStart"/>
+      <w:r>
+        <w:t>ip</w:t>
+      </w:r>
+      <w:proofErr w:type="spellEnd"/>
+      <w:r>
+        <w:t xml:space="preserve"> and port will be put in a server browser where you will be able to be scene.</w:t>
+      </w:r>
+    </w:p>
+    <w:p>
+      <w:r>
+        <w:t xml:space="preserve">Once the game is launched the game manager will be passed your host information where other players connection information will be placed in a vector after they are connected. </w:t>
+      </w:r>
+    </w:p>
+    <w:p>
+      <w:pPr>
+        <w:rPr>
+          <w:b/>
+        </w:rPr>
+      </w:pPr>
+      <w:r>
+        <w:rPr>
+          <w:b/>
+        </w:rPr>
+        <w:t>Player input handling</w:t>
+      </w:r>
+    </w:p>
+    <w:p>
+      <w:r>
+        <w:t xml:space="preserve">Player inputs will be sent to the server and then Parsed via regex expression and matched by a Match type value library then placed in their respective player controller </w:t>
+      </w:r>
+    </w:p>
+    <w:p>
+      <w:proofErr w:type="spellStart"/>
+      <w:r>
+        <w:t>Ie</w:t>
+      </w:r>
+      <w:proofErr w:type="spellEnd"/>
+      <w:r>
+        <w:t xml:space="preserve"> </w:t>
+      </w:r>
+      <w:hyperlink r:id="rId6" w:history="1">
+        <w:r>
+          <w:rPr>
+            <w:rStyle w:val="Hyperlink"/>
+          </w:rPr>
+          <w:t>https://github.com/manlaig/basic_multiplayer_unity/blob/master/Server/Assets/Scripts/Parser.cs</w:t>
+        </w:r>
+      </w:hyperlink>
+    </w:p>
+    <w:p>
+      <w:pPr>
+        <w:rPr>
+          <w:b/>
+        </w:rPr>
+      </w:pPr>
+      <w:r>
+        <w:rPr>
+          <w:b/>
+        </w:rPr>
+        <w:t>Server manager</w:t>
+      </w:r>
+    </w:p>
+    <w:p>
+      <w:r>
+        <w:t xml:space="preserve">This should be done by a network manager that should be built by the </w:t>
+      </w:r>
+      <w:r>
+        <w:t xml:space="preserve">game manager on game launch this can be passed in host </w:t>
+      </w:r>
+      <w:proofErr w:type="spellStart"/>
+      <w:r>
+        <w:t>ip</w:t>
+      </w:r>
+      <w:proofErr w:type="spellEnd"/>
+      <w:r>
+        <w:t xml:space="preserve"> and client </w:t>
+      </w:r>
+      <w:proofErr w:type="spellStart"/>
+      <w:r>
+        <w:t>ips</w:t>
+      </w:r>
+      <w:proofErr w:type="spellEnd"/>
+      <w:r>
+        <w:t>, it should also deal with host relocating on host disconnect.</w:t>
+      </w:r>
       <w:bookmarkStart w:id="0" w:name="_GoBack"/>
       <w:bookmarkEnd w:id="0"/>
-    </w:p>
-    <w:p/>
-    <w:p>
-      <w:pPr>
-        <w:jc w:val="center"/>
-        <w:rPr>
-          <w:b/>
-        </w:rPr>
-      </w:pPr>
-      <w:r>
-        <w:rPr>
-          <w:b/>
-        </w:rPr>
-        <w:t>Buildings (</w:t>
-      </w:r>
-      <w:r>
-        <w:rPr>
-          <w:b/>
-        </w:rPr>
-        <w:t>Other</w:t>
-      </w:r>
-      <w:r>
-        <w:rPr>
-          <w:b/>
-        </w:rPr>
-        <w:t>)</w:t>
-      </w:r>
-    </w:p>
-    <w:p>
-      <w:pPr>
-        <w:rPr>
-          <w:b/>
-        </w:rPr>
-      </w:pPr>
-      <w:r>
-        <w:rPr>
-          <w:b/>
-        </w:rPr>
-        <w:t>Jail</w:t>
-      </w:r>
-    </w:p>
-    <w:p>
-      <w:r>
-        <w:t>Sheriff and deputies will be here</w:t>
-      </w:r>
-    </w:p>
-    <w:p>
-      <w:r>
-        <w:t xml:space="preserve">Jail for rapscallions </w:t>
-      </w:r>
-    </w:p>
-    <w:p>
-      <w:r>
-        <w:t>Warden is here, he runs cells</w:t>
-      </w:r>
-    </w:p>
-    <w:p/>
-    <w:p>
-      <w:pPr>
-        <w:rPr>
-          <w:b/>
-        </w:rPr>
-      </w:pPr>
-      <w:r>
-        <w:rPr>
-          <w:b/>
-        </w:rPr>
-        <w:t>Homes</w:t>
-      </w:r>
-    </w:p>
-    <w:p>
-      <w:r>
-        <w:t>Houses for random NPCs</w:t>
-      </w:r>
-    </w:p>
-    <w:p/>
-    <w:p>
-      <w:pPr>
-        <w:rPr>
-          <w:b/>
-        </w:rPr>
-      </w:pPr>
-      <w:r>
-        <w:rPr>
-          <w:b/>
-        </w:rPr>
-        <w:t>Mine Station</w:t>
-      </w:r>
-    </w:p>
-    <w:p>
-      <w:r>
-        <w:t>Boss is here</w:t>
-      </w:r>
-    </w:p>
-    <w:p>
-      <w:r>
-        <w:t>Minors come here to go to work</w:t>
-      </w:r>
-    </w:p>
-    <w:p>
-      <w:r>
-        <w:t>Boss has gun</w:t>
-      </w:r>
-    </w:p>
-    <w:p/>
-    <w:p>
-      <w:pPr>
-        <w:rPr>
-          <w:b/>
-        </w:rPr>
-      </w:pPr>
-      <w:r>
-        <w:rPr>
-          <w:b/>
-        </w:rPr>
-        <w:t>Psychic’s House</w:t>
-      </w:r>
-    </w:p>
-    <w:p>
-      <w:r>
-        <w:t>Open 24/7</w:t>
-      </w:r>
-    </w:p>
-    <w:p>
-      <w:r>
-        <w:t>NPCs rarely come here</w:t>
-      </w:r>
-    </w:p>
-    <w:p>
-      <w:r>
-        <w:t>Just home for Psychic</w:t>
-      </w:r>
-    </w:p>
-    <w:p/>
-    <w:p>
-      <w:pPr>
-        <w:rPr>
-          <w:b/>
-        </w:rPr>
-      </w:pPr>
-      <w:r>
-        <w:rPr>
-          <w:b/>
-        </w:rPr>
-        <w:t>Church</w:t>
-      </w:r>
-    </w:p>
-    <w:p>
-      <w:r>
-        <w:t>Everyone will go here</w:t>
-      </w:r>
-    </w:p>
-    <w:p>
-      <w:r>
-        <w:t>Can pray here and donate</w:t>
-      </w:r>
-    </w:p>
-    <w:p/>
-    <w:p>
-      <w:pPr>
-        <w:rPr>
-          <w:b/>
-        </w:rPr>
-      </w:pPr>
-      <w:r>
-        <w:rPr>
-          <w:b/>
-        </w:rPr>
-        <w:t>Hospital</w:t>
-      </w:r>
-    </w:p>
-    <w:p>
-      <w:r>
-        <w:t>Doctor is here</w:t>
-      </w:r>
-    </w:p>
-    <w:p>
-      <w:r>
-        <w:t>Can get checked up if sick or not</w:t>
-      </w:r>
-    </w:p>
-    <w:p/>
-    <w:p>
-      <w:pPr>
-        <w:jc w:val="center"/>
-      </w:pPr>
+      <w:r>
+        <w:t xml:space="preserve"> </w:t>
+      </w:r>
     </w:p>
     <w:sectPr>
       <w:pgSz w:w="12240" w:h="15840"/>
@@ -1311,7 +1423,7 @@
 </file>
 
 <file path=word/endnotes.xml><?xml version="1.0" encoding="utf-8"?>
-<w:endnotes xmlns:wpc="http://schemas.microsoft.com/office/word/2010/wordprocessingCanvas" xmlns:mc="http://schemas.openxmlformats.org/markup-compatibility/2006" xmlns:o="urn:schemas-microsoft-com:office:office" xmlns:r="http://schemas.openxmlformats.org/officeDocument/2006/relationships" xmlns:m="http://schemas.openxmlformats.org/officeDocument/2006/math" xmlns:v="urn:schemas-microsoft-com:vml" xmlns:wp14="http://schemas.microsoft.com/office/word/2010/wordprocessingDrawing" xmlns:wp="http://schemas.openxmlformats.org/drawingml/2006/wordprocessingDrawing" xmlns:w10="urn:schemas-microsoft-com:office:word" xmlns:w="http://schemas.openxmlformats.org/wordprocessingml/2006/main" xmlns:w14="http://schemas.microsoft.com/office/word/2010/wordml" xmlns:w15="http://schemas.microsoft.com/office/word/2012/wordml" xmlns:wpg="http://schemas.microsoft.com/office/word/2010/wordprocessingGroup" xmlns:wpi="http://schemas.microsoft.com/office/word/2010/wordprocessingInk" xmlns:wne="http://schemas.microsoft.com/office/word/2006/wordml" xmlns:wps="http://schemas.microsoft.com/office/word/2010/wordprocessingShape" mc:Ignorable="w14 w15 wp14">
+<w:endnotes xmlns:wpc="http://schemas.microsoft.com/office/word/2010/wordprocessingCanvas" xmlns:cx="http://schemas.microsoft.com/office/drawing/2014/chartex" xmlns:cx1="http://schemas.microsoft.com/office/drawing/2015/9/8/chartex" xmlns:cx2="http://schemas.microsoft.com/office/drawing/2015/10/21/chartex" xmlns:cx3="http://schemas.microsoft.com/office/drawing/2016/5/9/chartex" xmlns:cx4="http://schemas.microsoft.com/office/drawing/2016/5/10/chartex" xmlns:cx5="http://schemas.microsoft.com/office/drawing/2016/5/11/chartex" xmlns:cx6="http://schemas.microsoft.com/office/drawing/2016/5/12/chartex" xmlns:cx7="http://schemas.microsoft.com/office/drawing/2016/5/13/chartex" xmlns:cx8="http://schemas.microsoft.com/office/drawing/2016/5/14/chartex" xmlns:mc="http://schemas.openxmlformats.org/markup-compatibility/2006" xmlns:aink="http://schemas.microsoft.com/office/drawing/2016/ink" xmlns:am3d="http://schemas.microsoft.com/office/drawing/2017/model3d" xmlns:o="urn:schemas-microsoft-com:office:office" xmlns:r="http://schemas.openxmlformats.org/officeDocument/2006/relationships" xmlns:m="http://schemas.openxmlformats.org/officeDocument/2006/math" xmlns:v="urn:schemas-microsoft-com:vml" xmlns:wp14="http://schemas.microsoft.com/office/word/2010/wordprocessingDrawing" xmlns:wp="http://schemas.openxmlformats.org/drawingml/2006/wordprocessingDrawing" xmlns:w10="urn:schemas-microsoft-com:office:word" xmlns:w="http://schemas.openxmlformats.org/wordprocessingml/2006/main" xmlns:w14="http://schemas.microsoft.com/office/word/2010/wordml" xmlns:w15="http://schemas.microsoft.com/office/word/2012/wordml" xmlns:w16cid="http://schemas.microsoft.com/office/word/2016/wordml/cid" xmlns:w16se="http://schemas.microsoft.com/office/word/2015/wordml/symex" xmlns:wpg="http://schemas.microsoft.com/office/word/2010/wordprocessingGroup" xmlns:wpi="http://schemas.microsoft.com/office/word/2010/wordprocessingInk" xmlns:wne="http://schemas.microsoft.com/office/word/2006/wordml" xmlns:wps="http://schemas.microsoft.com/office/word/2010/wordprocessingShape" mc:Ignorable="w14 w15 w16se w16cid wp14">
   <w:endnote w:type="separator" w:id="-1">
     <w:p>
       <w:pPr>
@@ -1336,7 +1448,7 @@
 </file>
 
 <file path=word/footnotes.xml><?xml version="1.0" encoding="utf-8"?>
-<w:footnotes xmlns:wpc="http://schemas.microsoft.com/office/word/2010/wordprocessingCanvas" xmlns:mc="http://schemas.openxmlformats.org/markup-compatibility/2006" xmlns:o="urn:schemas-microsoft-com:office:office" xmlns:r="http://schemas.openxmlformats.org/officeDocument/2006/relationships" xmlns:m="http://schemas.openxmlformats.org/officeDocument/2006/math" xmlns:v="urn:schemas-microsoft-com:vml" xmlns:wp14="http://schemas.microsoft.com/office/word/2010/wordprocessingDrawing" xmlns:wp="http://schemas.openxmlformats.org/drawingml/2006/wordprocessingDrawing" xmlns:w10="urn:schemas-microsoft-com:office:word" xmlns:w="http://schemas.openxmlformats.org/wordprocessingml/2006/main" xmlns:w14="http://schemas.microsoft.com/office/word/2010/wordml" xmlns:w15="http://schemas.microsoft.com/office/word/2012/wordml" xmlns:wpg="http://schemas.microsoft.com/office/word/2010/wordprocessingGroup" xmlns:wpi="http://schemas.microsoft.com/office/word/2010/wordprocessingInk" xmlns:wne="http://schemas.microsoft.com/office/word/2006/wordml" xmlns:wps="http://schemas.microsoft.com/office/word/2010/wordprocessingShape" mc:Ignorable="w14 w15 wp14">
+<w:footnotes xmlns:wpc="http://schemas.microsoft.com/office/word/2010/wordprocessingCanvas" xmlns:cx="http://schemas.microsoft.com/office/drawing/2014/chartex" xmlns:cx1="http://schemas.microsoft.com/office/drawing/2015/9/8/chartex" xmlns:cx2="http://schemas.microsoft.com/office/drawing/2015/10/21/chartex" xmlns:cx3="http://schemas.microsoft.com/office/drawing/2016/5/9/chartex" xmlns:cx4="http://schemas.microsoft.com/office/drawing/2016/5/10/chartex" xmlns:cx5="http://schemas.microsoft.com/office/drawing/2016/5/11/chartex" xmlns:cx6="http://schemas.microsoft.com/office/drawing/2016/5/12/chartex" xmlns:cx7="http://schemas.microsoft.com/office/drawing/2016/5/13/chartex" xmlns:cx8="http://schemas.microsoft.com/office/drawing/2016/5/14/chartex" xmlns:mc="http://schemas.openxmlformats.org/markup-compatibility/2006" xmlns:aink="http://schemas.microsoft.com/office/drawing/2016/ink" xmlns:am3d="http://schemas.microsoft.com/office/drawing/2017/model3d" xmlns:o="urn:schemas-microsoft-com:office:office" xmlns:r="http://schemas.openxmlformats.org/officeDocument/2006/relationships" xmlns:m="http://schemas.openxmlformats.org/officeDocument/2006/math" xmlns:v="urn:schemas-microsoft-com:vml" xmlns:wp14="http://schemas.microsoft.com/office/word/2010/wordprocessingDrawing" xmlns:wp="http://schemas.openxmlformats.org/drawingml/2006/wordprocessingDrawing" xmlns:w10="urn:schemas-microsoft-com:office:word" xmlns:w="http://schemas.openxmlformats.org/wordprocessingml/2006/main" xmlns:w14="http://schemas.microsoft.com/office/word/2010/wordml" xmlns:w15="http://schemas.microsoft.com/office/word/2012/wordml" xmlns:w16cid="http://schemas.microsoft.com/office/word/2016/wordml/cid" xmlns:w16se="http://schemas.microsoft.com/office/word/2015/wordml/symex" xmlns:wpg="http://schemas.microsoft.com/office/word/2010/wordprocessingGroup" xmlns:wpi="http://schemas.microsoft.com/office/word/2010/wordprocessingInk" xmlns:wne="http://schemas.microsoft.com/office/word/2006/wordml" xmlns:wps="http://schemas.microsoft.com/office/word/2010/wordprocessingShape" mc:Ignorable="w14 w15 w16se w16cid wp14">
   <w:footnote w:type="separator" w:id="-1">
     <w:p>
       <w:pPr>
@@ -1361,7 +1473,7 @@
 </file>
 
 <file path=word/styles.xml><?xml version="1.0" encoding="utf-8"?>
-<w:styles xmlns:mc="http://schemas.openxmlformats.org/markup-compatibility/2006" xmlns:r="http://schemas.openxmlformats.org/officeDocument/2006/relationships" xmlns:w="http://schemas.openxmlformats.org/wordprocessingml/2006/main" xmlns:w14="http://schemas.microsoft.com/office/word/2010/wordml" xmlns:w15="http://schemas.microsoft.com/office/word/2012/wordml" mc:Ignorable="w14 w15">
+<w:styles xmlns:mc="http://schemas.openxmlformats.org/markup-compatibility/2006" xmlns:r="http://schemas.openxmlformats.org/officeDocument/2006/relationships" xmlns:w="http://schemas.openxmlformats.org/wordprocessingml/2006/main" xmlns:w14="http://schemas.microsoft.com/office/word/2010/wordml" xmlns:w15="http://schemas.microsoft.com/office/word/2012/wordml" xmlns:w16cid="http://schemas.microsoft.com/office/word/2016/wordml/cid" xmlns:w16se="http://schemas.microsoft.com/office/word/2015/wordml/symex" mc:Ignorable="w14 w15 w16se w16cid">
   <w:docDefaults>
     <w:rPrDefault>
       <w:rPr>
@@ -1377,7 +1489,7 @@
       </w:pPr>
     </w:pPrDefault>
   </w:docDefaults>
-  <w:latentStyles w:defLockedState="0" w:defUIPriority="99" w:defSemiHidden="0" w:defUnhideWhenUsed="0" w:defQFormat="0" w:count="371">
+  <w:latentStyles w:defLockedState="0" w:defUIPriority="99" w:defSemiHidden="0" w:defUnhideWhenUsed="0" w:defQFormat="0" w:count="375">
     <w:lsdException w:name="Normal" w:uiPriority="0" w:qFormat="1"/>
     <w:lsdException w:name="heading 1" w:uiPriority="9" w:qFormat="1"/>
     <w:lsdException w:name="heading 2" w:semiHidden="1" w:uiPriority="9" w:unhideWhenUsed="1" w:qFormat="1"/>
@@ -1483,7 +1595,6 @@
     <w:lsdException w:name="HTML Sample" w:semiHidden="1" w:unhideWhenUsed="1"/>
     <w:lsdException w:name="HTML Typewriter" w:semiHidden="1" w:unhideWhenUsed="1"/>
     <w:lsdException w:name="HTML Variable" w:semiHidden="1" w:unhideWhenUsed="1"/>
-    <w:lsdException w:name="Normal Table" w:semiHidden="1" w:unhideWhenUsed="1"/>
     <w:lsdException w:name="annotation subject" w:semiHidden="1" w:unhideWhenUsed="1"/>
     <w:lsdException w:name="No List" w:semiHidden="1" w:unhideWhenUsed="1"/>
     <w:lsdException w:name="Outline List 1" w:semiHidden="1" w:unhideWhenUsed="1"/>
@@ -1527,10 +1638,8 @@
     <w:lsdException w:name="Table Elegant" w:semiHidden="1" w:unhideWhenUsed="1"/>
     <w:lsdException w:name="Table Professional" w:semiHidden="1" w:unhideWhenUsed="1"/>
     <w:lsdException w:name="Table Subtle 1" w:semiHidden="1" w:unhideWhenUsed="1"/>
-    <w:lsdException w:name="Table Subtle 2" w:semiHidden="1" w:unhideWhenUsed="1"/>
     <w:lsdException w:name="Table Web 1" w:semiHidden="1" w:unhideWhenUsed="1"/>
     <w:lsdException w:name="Table Web 2" w:semiHidden="1" w:unhideWhenUsed="1"/>
-    <w:lsdException w:name="Table Web 3" w:semiHidden="1" w:unhideWhenUsed="1"/>
     <w:lsdException w:name="Balloon Text" w:semiHidden="1" w:unhideWhenUsed="1"/>
     <w:lsdException w:name="Table Grid" w:uiPriority="39"/>
     <w:lsdException w:name="Table Theme" w:semiHidden="1" w:unhideWhenUsed="1"/>
@@ -1749,6 +1858,10 @@
     <w:lsdException w:name="List Table 5 Dark Accent 6" w:uiPriority="50"/>
     <w:lsdException w:name="List Table 6 Colorful Accent 6" w:uiPriority="51"/>
     <w:lsdException w:name="List Table 7 Colorful Accent 6" w:uiPriority="52"/>
+    <w:lsdException w:name="Mention" w:semiHidden="1" w:unhideWhenUsed="1"/>
+    <w:lsdException w:name="Smart Hyperlink" w:semiHidden="1" w:unhideWhenUsed="1"/>
+    <w:lsdException w:name="Hashtag" w:semiHidden="1" w:unhideWhenUsed="1"/>
+    <w:lsdException w:name="Unresolved Mention" w:semiHidden="1" w:unhideWhenUsed="1"/>
   </w:latentStyles>
   <w:style w:type="paragraph" w:default="1" w:styleId="Normal">
     <w:name w:val="Normal"/>
@@ -1824,6 +1937,29 @@
     <w:link w:val="Footer"/>
     <w:uiPriority w:val="99"/>
     <w:rsid w:val="0063544B"/>
+  </w:style>
+  <w:style w:type="character" w:styleId="Hyperlink">
+    <w:name w:val="Hyperlink"/>
+    <w:basedOn w:val="DefaultParagraphFont"/>
+    <w:uiPriority w:val="99"/>
+    <w:unhideWhenUsed/>
+    <w:rsid w:val="00E34D18"/>
+    <w:rPr>
+      <w:color w:val="0563C1" w:themeColor="hyperlink"/>
+      <w:u w:val="single"/>
+    </w:rPr>
+  </w:style>
+  <w:style w:type="character" w:styleId="UnresolvedMention">
+    <w:name w:val="Unresolved Mention"/>
+    <w:basedOn w:val="DefaultParagraphFont"/>
+    <w:uiPriority w:val="99"/>
+    <w:semiHidden/>
+    <w:unhideWhenUsed/>
+    <w:rsid w:val="00E34D18"/>
+    <w:rPr>
+      <w:color w:val="605E5C"/>
+      <w:shd w:val="clear" w:color="auto" w:fill="E1DFDD"/>
+    </w:rPr>
   </w:style>
 </w:styles>
 </file>

</xml_diff>

<commit_message>
GM is creating scene just having a problem with the camera
</commit_message>
<xml_diff>
--- a/StandoffDocumentation.docx
+++ b/StandoffDocumentation.docx
@@ -1,6 +1,6 @@
 
 <file path=word/document.xml><?xml version="1.0" encoding="utf-8"?>
-<w:document xmlns:wpc="http://schemas.microsoft.com/office/word/2010/wordprocessingCanvas" xmlns:cx="http://schemas.microsoft.com/office/drawing/2014/chartex" xmlns:cx1="http://schemas.microsoft.com/office/drawing/2015/9/8/chartex" xmlns:cx2="http://schemas.microsoft.com/office/drawing/2015/10/21/chartex" xmlns:cx3="http://schemas.microsoft.com/office/drawing/2016/5/9/chartex" xmlns:cx4="http://schemas.microsoft.com/office/drawing/2016/5/10/chartex" xmlns:cx5="http://schemas.microsoft.com/office/drawing/2016/5/11/chartex" xmlns:cx6="http://schemas.microsoft.com/office/drawing/2016/5/12/chartex" xmlns:cx7="http://schemas.microsoft.com/office/drawing/2016/5/13/chartex" xmlns:cx8="http://schemas.microsoft.com/office/drawing/2016/5/14/chartex" xmlns:mc="http://schemas.openxmlformats.org/markup-compatibility/2006" xmlns:aink="http://schemas.microsoft.com/office/drawing/2016/ink" xmlns:am3d="http://schemas.microsoft.com/office/drawing/2017/model3d" xmlns:o="urn:schemas-microsoft-com:office:office" xmlns:r="http://schemas.openxmlformats.org/officeDocument/2006/relationships" xmlns:m="http://schemas.openxmlformats.org/officeDocument/2006/math" xmlns:v="urn:schemas-microsoft-com:vml" xmlns:wp14="http://schemas.microsoft.com/office/word/2010/wordprocessingDrawing" xmlns:wp="http://schemas.openxmlformats.org/drawingml/2006/wordprocessingDrawing" xmlns:w10="urn:schemas-microsoft-com:office:word" xmlns:w="http://schemas.openxmlformats.org/wordprocessingml/2006/main" xmlns:w14="http://schemas.microsoft.com/office/word/2010/wordml" xmlns:w15="http://schemas.microsoft.com/office/word/2012/wordml" xmlns:w16cid="http://schemas.microsoft.com/office/word/2016/wordml/cid" xmlns:w16se="http://schemas.microsoft.com/office/word/2015/wordml/symex" xmlns:wpg="http://schemas.microsoft.com/office/word/2010/wordprocessingGroup" xmlns:wpi="http://schemas.microsoft.com/office/word/2010/wordprocessingInk" xmlns:wne="http://schemas.microsoft.com/office/word/2006/wordml" xmlns:wps="http://schemas.microsoft.com/office/word/2010/wordprocessingShape" mc:Ignorable="w14 w15 w16se w16cid wp14">
+<w:document xmlns:wpc="http://schemas.microsoft.com/office/word/2010/wordprocessingCanvas" xmlns:mc="http://schemas.openxmlformats.org/markup-compatibility/2006" xmlns:o="urn:schemas-microsoft-com:office:office" xmlns:r="http://schemas.openxmlformats.org/officeDocument/2006/relationships" xmlns:m="http://schemas.openxmlformats.org/officeDocument/2006/math" xmlns:v="urn:schemas-microsoft-com:vml" xmlns:wp14="http://schemas.microsoft.com/office/word/2010/wordprocessingDrawing" xmlns:wp="http://schemas.openxmlformats.org/drawingml/2006/wordprocessingDrawing" xmlns:w10="urn:schemas-microsoft-com:office:word" xmlns:w="http://schemas.openxmlformats.org/wordprocessingml/2006/main" xmlns:w14="http://schemas.microsoft.com/office/word/2010/wordml" xmlns:w15="http://schemas.microsoft.com/office/word/2012/wordml" xmlns:wpg="http://schemas.microsoft.com/office/word/2010/wordprocessingGroup" xmlns:wpi="http://schemas.microsoft.com/office/word/2010/wordprocessingInk" xmlns:wne="http://schemas.microsoft.com/office/word/2006/wordml" xmlns:wps="http://schemas.microsoft.com/office/word/2010/wordprocessingShape" mc:Ignorable="w14 w15 wp14">
   <w:body>
     <w:p>
       <w:pPr>
@@ -311,14 +311,12 @@
       <w:r>
         <w:tab/>
       </w:r>
-      <w:proofErr w:type="spellStart"/>
       <w:r>
         <w:rPr>
           <w:b/>
         </w:rPr>
         <w:t>Shopkeep</w:t>
       </w:r>
-      <w:proofErr w:type="spellEnd"/>
     </w:p>
     <w:p>
       <w:r>
@@ -897,13 +895,8 @@
     </w:p>
     <w:p>
       <w:r>
-        <w:t xml:space="preserve">Contain specific </w:t>
-      </w:r>
-      <w:proofErr w:type="spellStart"/>
-      <w:r>
-        <w:t>shopkeep</w:t>
-      </w:r>
-      <w:proofErr w:type="spellEnd"/>
+        <w:t>Contain specific shopkeep</w:t>
+      </w:r>
     </w:p>
     <w:p>
       <w:r>
@@ -912,15 +905,7 @@
     </w:p>
     <w:p>
       <w:r>
-        <w:t xml:space="preserve">If a robbery happens, </w:t>
-      </w:r>
-      <w:proofErr w:type="spellStart"/>
-      <w:r>
-        <w:t>shopkeep</w:t>
-      </w:r>
-      <w:proofErr w:type="spellEnd"/>
-      <w:r>
-        <w:t xml:space="preserve"> will go buy guns</w:t>
+        <w:t>If a robbery happens, shopkeep will go buy guns</w:t>
       </w:r>
     </w:p>
     <w:p/>
@@ -1004,25 +989,12 @@
     </w:p>
     <w:p>
       <w:r>
-        <w:t xml:space="preserve">Sales “Potions” which have a chance to do what they say (show target, fake death, change role </w:t>
-      </w:r>
-      <w:proofErr w:type="spellStart"/>
-      <w:r>
-        <w:t>etc</w:t>
-      </w:r>
-      <w:proofErr w:type="spellEnd"/>
-      <w:r>
-        <w:t>)</w:t>
-      </w:r>
-    </w:p>
-    <w:p>
-      <w:proofErr w:type="spellStart"/>
-      <w:r>
-        <w:t>Shopkeep</w:t>
-      </w:r>
-      <w:proofErr w:type="spellEnd"/>
-      <w:r>
-        <w:t xml:space="preserve"> has gun</w:t>
+        <w:t>Sales “Potions” which have a chance to do what they say (show target, fake death, change role etc)</w:t>
+      </w:r>
+    </w:p>
+    <w:p>
+      <w:r>
+        <w:t>Shopkeep has gun</w:t>
       </w:r>
     </w:p>
     <w:p>
@@ -1056,13 +1028,8 @@
       </w:r>
     </w:p>
     <w:p>
-      <w:proofErr w:type="spellStart"/>
-      <w:r>
-        <w:t>Shopkeep</w:t>
-      </w:r>
-      <w:proofErr w:type="spellEnd"/>
-      <w:r>
-        <w:t xml:space="preserve"> has gun</w:t>
+      <w:r>
+        <w:t>Shopkeep has gun</w:t>
       </w:r>
     </w:p>
     <w:p>
@@ -1086,13 +1053,8 @@
       </w:r>
     </w:p>
     <w:p>
-      <w:proofErr w:type="spellStart"/>
-      <w:r>
-        <w:t>Shopkeep</w:t>
-      </w:r>
-      <w:proofErr w:type="spellEnd"/>
-      <w:r>
-        <w:t xml:space="preserve"> has gun</w:t>
+      <w:r>
+        <w:t>Shopkeep has gun</w:t>
       </w:r>
     </w:p>
     <w:p>
@@ -1292,15 +1254,7 @@
     </w:p>
     <w:p>
       <w:r>
-        <w:t xml:space="preserve">On start a player will be required to </w:t>
-      </w:r>
-      <w:proofErr w:type="gramStart"/>
-      <w:r>
-        <w:t>decide  to</w:t>
-      </w:r>
-      <w:proofErr w:type="gramEnd"/>
-      <w:r>
-        <w:t xml:space="preserve"> either host or join a server. </w:t>
+        <w:t xml:space="preserve">On start a player will be required to decide  to either host or join a server. </w:t>
       </w:r>
     </w:p>
     <w:p>
@@ -1318,15 +1272,7 @@
     </w:p>
     <w:p>
       <w:r>
-        <w:t xml:space="preserve">When you are host your </w:t>
-      </w:r>
-      <w:proofErr w:type="spellStart"/>
-      <w:r>
-        <w:t>ip</w:t>
-      </w:r>
-      <w:proofErr w:type="spellEnd"/>
-      <w:r>
-        <w:t xml:space="preserve"> and port will be put in a server browser where you will be able to be scene.</w:t>
+        <w:t>When you are host your ip and port will be put in a server browser where you will be able to be scene.</w:t>
       </w:r>
     </w:p>
     <w:p>
@@ -1353,11 +1299,15 @@
       </w:r>
     </w:p>
     <w:p>
-      <w:proofErr w:type="spellStart"/>
-      <w:r>
-        <w:t>Ie</w:t>
-      </w:r>
-      <w:proofErr w:type="spellEnd"/>
+      <w:r>
+        <w:t>i.</w:t>
+      </w:r>
+      <w:r>
+        <w:t>e</w:t>
+      </w:r>
+      <w:r>
+        <w:t>.:</w:t>
+      </w:r>
       <w:r>
         <w:t xml:space="preserve"> </w:t>
       </w:r>
@@ -1388,29 +1338,29 @@
         <w:t xml:space="preserve">This should be done by a network manager that should be built by the </w:t>
       </w:r>
       <w:r>
-        <w:t xml:space="preserve">game manager on game launch this can be passed in host </w:t>
-      </w:r>
-      <w:proofErr w:type="spellStart"/>
-      <w:r>
-        <w:t>ip</w:t>
-      </w:r>
-      <w:proofErr w:type="spellEnd"/>
-      <w:r>
-        <w:t xml:space="preserve"> and client </w:t>
-      </w:r>
-      <w:proofErr w:type="spellStart"/>
-      <w:r>
-        <w:t>ips</w:t>
-      </w:r>
-      <w:proofErr w:type="spellEnd"/>
-      <w:r>
-        <w:t>, it should also deal with host relocating on host disconnect.</w:t>
-      </w:r>
+        <w:t xml:space="preserve">game manager on game launch this can be passed in host ip and client ips, it should also deal with host relocating on host disconnect. </w:t>
+      </w:r>
+    </w:p>
+    <w:p/>
+    <w:p/>
+    <w:p/>
+    <w:p/>
+    <w:p/>
+    <w:p/>
+    <w:p/>
+    <w:p/>
+    <w:p/>
+    <w:p/>
+    <w:p/>
+    <w:p/>
+    <w:p/>
+    <w:p/>
+    <w:p/>
+    <w:p/>
+    <w:p/>
+    <w:p>
       <w:bookmarkStart w:id="0" w:name="_GoBack"/>
       <w:bookmarkEnd w:id="0"/>
-      <w:r>
-        <w:t xml:space="preserve"> </w:t>
-      </w:r>
     </w:p>
     <w:sectPr>
       <w:pgSz w:w="12240" w:h="15840"/>
@@ -1423,7 +1373,7 @@
 </file>
 
 <file path=word/endnotes.xml><?xml version="1.0" encoding="utf-8"?>
-<w:endnotes xmlns:wpc="http://schemas.microsoft.com/office/word/2010/wordprocessingCanvas" xmlns:cx="http://schemas.microsoft.com/office/drawing/2014/chartex" xmlns:cx1="http://schemas.microsoft.com/office/drawing/2015/9/8/chartex" xmlns:cx2="http://schemas.microsoft.com/office/drawing/2015/10/21/chartex" xmlns:cx3="http://schemas.microsoft.com/office/drawing/2016/5/9/chartex" xmlns:cx4="http://schemas.microsoft.com/office/drawing/2016/5/10/chartex" xmlns:cx5="http://schemas.microsoft.com/office/drawing/2016/5/11/chartex" xmlns:cx6="http://schemas.microsoft.com/office/drawing/2016/5/12/chartex" xmlns:cx7="http://schemas.microsoft.com/office/drawing/2016/5/13/chartex" xmlns:cx8="http://schemas.microsoft.com/office/drawing/2016/5/14/chartex" xmlns:mc="http://schemas.openxmlformats.org/markup-compatibility/2006" xmlns:aink="http://schemas.microsoft.com/office/drawing/2016/ink" xmlns:am3d="http://schemas.microsoft.com/office/drawing/2017/model3d" xmlns:o="urn:schemas-microsoft-com:office:office" xmlns:r="http://schemas.openxmlformats.org/officeDocument/2006/relationships" xmlns:m="http://schemas.openxmlformats.org/officeDocument/2006/math" xmlns:v="urn:schemas-microsoft-com:vml" xmlns:wp14="http://schemas.microsoft.com/office/word/2010/wordprocessingDrawing" xmlns:wp="http://schemas.openxmlformats.org/drawingml/2006/wordprocessingDrawing" xmlns:w10="urn:schemas-microsoft-com:office:word" xmlns:w="http://schemas.openxmlformats.org/wordprocessingml/2006/main" xmlns:w14="http://schemas.microsoft.com/office/word/2010/wordml" xmlns:w15="http://schemas.microsoft.com/office/word/2012/wordml" xmlns:w16cid="http://schemas.microsoft.com/office/word/2016/wordml/cid" xmlns:w16se="http://schemas.microsoft.com/office/word/2015/wordml/symex" xmlns:wpg="http://schemas.microsoft.com/office/word/2010/wordprocessingGroup" xmlns:wpi="http://schemas.microsoft.com/office/word/2010/wordprocessingInk" xmlns:wne="http://schemas.microsoft.com/office/word/2006/wordml" xmlns:wps="http://schemas.microsoft.com/office/word/2010/wordprocessingShape" mc:Ignorable="w14 w15 w16se w16cid wp14">
+<w:endnotes xmlns:wpc="http://schemas.microsoft.com/office/word/2010/wordprocessingCanvas" xmlns:mc="http://schemas.openxmlformats.org/markup-compatibility/2006" xmlns:o="urn:schemas-microsoft-com:office:office" xmlns:r="http://schemas.openxmlformats.org/officeDocument/2006/relationships" xmlns:m="http://schemas.openxmlformats.org/officeDocument/2006/math" xmlns:v="urn:schemas-microsoft-com:vml" xmlns:wp14="http://schemas.microsoft.com/office/word/2010/wordprocessingDrawing" xmlns:wp="http://schemas.openxmlformats.org/drawingml/2006/wordprocessingDrawing" xmlns:w10="urn:schemas-microsoft-com:office:word" xmlns:w="http://schemas.openxmlformats.org/wordprocessingml/2006/main" xmlns:w14="http://schemas.microsoft.com/office/word/2010/wordml" xmlns:w15="http://schemas.microsoft.com/office/word/2012/wordml" xmlns:wpg="http://schemas.microsoft.com/office/word/2010/wordprocessingGroup" xmlns:wpi="http://schemas.microsoft.com/office/word/2010/wordprocessingInk" xmlns:wne="http://schemas.microsoft.com/office/word/2006/wordml" xmlns:wps="http://schemas.microsoft.com/office/word/2010/wordprocessingShape" mc:Ignorable="w14 w15 wp14">
   <w:endnote w:type="separator" w:id="-1">
     <w:p>
       <w:pPr>
@@ -1448,7 +1398,7 @@
 </file>
 
 <file path=word/footnotes.xml><?xml version="1.0" encoding="utf-8"?>
-<w:footnotes xmlns:wpc="http://schemas.microsoft.com/office/word/2010/wordprocessingCanvas" xmlns:cx="http://schemas.microsoft.com/office/drawing/2014/chartex" xmlns:cx1="http://schemas.microsoft.com/office/drawing/2015/9/8/chartex" xmlns:cx2="http://schemas.microsoft.com/office/drawing/2015/10/21/chartex" xmlns:cx3="http://schemas.microsoft.com/office/drawing/2016/5/9/chartex" xmlns:cx4="http://schemas.microsoft.com/office/drawing/2016/5/10/chartex" xmlns:cx5="http://schemas.microsoft.com/office/drawing/2016/5/11/chartex" xmlns:cx6="http://schemas.microsoft.com/office/drawing/2016/5/12/chartex" xmlns:cx7="http://schemas.microsoft.com/office/drawing/2016/5/13/chartex" xmlns:cx8="http://schemas.microsoft.com/office/drawing/2016/5/14/chartex" xmlns:mc="http://schemas.openxmlformats.org/markup-compatibility/2006" xmlns:aink="http://schemas.microsoft.com/office/drawing/2016/ink" xmlns:am3d="http://schemas.microsoft.com/office/drawing/2017/model3d" xmlns:o="urn:schemas-microsoft-com:office:office" xmlns:r="http://schemas.openxmlformats.org/officeDocument/2006/relationships" xmlns:m="http://schemas.openxmlformats.org/officeDocument/2006/math" xmlns:v="urn:schemas-microsoft-com:vml" xmlns:wp14="http://schemas.microsoft.com/office/word/2010/wordprocessingDrawing" xmlns:wp="http://schemas.openxmlformats.org/drawingml/2006/wordprocessingDrawing" xmlns:w10="urn:schemas-microsoft-com:office:word" xmlns:w="http://schemas.openxmlformats.org/wordprocessingml/2006/main" xmlns:w14="http://schemas.microsoft.com/office/word/2010/wordml" xmlns:w15="http://schemas.microsoft.com/office/word/2012/wordml" xmlns:w16cid="http://schemas.microsoft.com/office/word/2016/wordml/cid" xmlns:w16se="http://schemas.microsoft.com/office/word/2015/wordml/symex" xmlns:wpg="http://schemas.microsoft.com/office/word/2010/wordprocessingGroup" xmlns:wpi="http://schemas.microsoft.com/office/word/2010/wordprocessingInk" xmlns:wne="http://schemas.microsoft.com/office/word/2006/wordml" xmlns:wps="http://schemas.microsoft.com/office/word/2010/wordprocessingShape" mc:Ignorable="w14 w15 w16se w16cid wp14">
+<w:footnotes xmlns:wpc="http://schemas.microsoft.com/office/word/2010/wordprocessingCanvas" xmlns:mc="http://schemas.openxmlformats.org/markup-compatibility/2006" xmlns:o="urn:schemas-microsoft-com:office:office" xmlns:r="http://schemas.openxmlformats.org/officeDocument/2006/relationships" xmlns:m="http://schemas.openxmlformats.org/officeDocument/2006/math" xmlns:v="urn:schemas-microsoft-com:vml" xmlns:wp14="http://schemas.microsoft.com/office/word/2010/wordprocessingDrawing" xmlns:wp="http://schemas.openxmlformats.org/drawingml/2006/wordprocessingDrawing" xmlns:w10="urn:schemas-microsoft-com:office:word" xmlns:w="http://schemas.openxmlformats.org/wordprocessingml/2006/main" xmlns:w14="http://schemas.microsoft.com/office/word/2010/wordml" xmlns:w15="http://schemas.microsoft.com/office/word/2012/wordml" xmlns:wpg="http://schemas.microsoft.com/office/word/2010/wordprocessingGroup" xmlns:wpi="http://schemas.microsoft.com/office/word/2010/wordprocessingInk" xmlns:wne="http://schemas.microsoft.com/office/word/2006/wordml" xmlns:wps="http://schemas.microsoft.com/office/word/2010/wordprocessingShape" mc:Ignorable="w14 w15 wp14">
   <w:footnote w:type="separator" w:id="-1">
     <w:p>
       <w:pPr>
@@ -1473,7 +1423,7 @@
 </file>
 
 <file path=word/styles.xml><?xml version="1.0" encoding="utf-8"?>
-<w:styles xmlns:mc="http://schemas.openxmlformats.org/markup-compatibility/2006" xmlns:r="http://schemas.openxmlformats.org/officeDocument/2006/relationships" xmlns:w="http://schemas.openxmlformats.org/wordprocessingml/2006/main" xmlns:w14="http://schemas.microsoft.com/office/word/2010/wordml" xmlns:w15="http://schemas.microsoft.com/office/word/2012/wordml" xmlns:w16cid="http://schemas.microsoft.com/office/word/2016/wordml/cid" xmlns:w16se="http://schemas.microsoft.com/office/word/2015/wordml/symex" mc:Ignorable="w14 w15 w16se w16cid">
+<w:styles xmlns:mc="http://schemas.openxmlformats.org/markup-compatibility/2006" xmlns:r="http://schemas.openxmlformats.org/officeDocument/2006/relationships" xmlns:w="http://schemas.openxmlformats.org/wordprocessingml/2006/main" xmlns:w14="http://schemas.microsoft.com/office/word/2010/wordml" xmlns:w15="http://schemas.microsoft.com/office/word/2012/wordml" mc:Ignorable="w14 w15">
   <w:docDefaults>
     <w:rPrDefault>
       <w:rPr>
@@ -1489,7 +1439,7 @@
       </w:pPr>
     </w:pPrDefault>
   </w:docDefaults>
-  <w:latentStyles w:defLockedState="0" w:defUIPriority="99" w:defSemiHidden="0" w:defUnhideWhenUsed="0" w:defQFormat="0" w:count="375">
+  <w:latentStyles w:defLockedState="0" w:defUIPriority="99" w:defSemiHidden="0" w:defUnhideWhenUsed="0" w:defQFormat="0" w:count="371">
     <w:lsdException w:name="Normal" w:uiPriority="0" w:qFormat="1"/>
     <w:lsdException w:name="heading 1" w:uiPriority="9" w:qFormat="1"/>
     <w:lsdException w:name="heading 2" w:semiHidden="1" w:uiPriority="9" w:unhideWhenUsed="1" w:qFormat="1"/>
@@ -1595,6 +1545,7 @@
     <w:lsdException w:name="HTML Sample" w:semiHidden="1" w:unhideWhenUsed="1"/>
     <w:lsdException w:name="HTML Typewriter" w:semiHidden="1" w:unhideWhenUsed="1"/>
     <w:lsdException w:name="HTML Variable" w:semiHidden="1" w:unhideWhenUsed="1"/>
+    <w:lsdException w:name="Normal Table" w:semiHidden="1" w:unhideWhenUsed="1"/>
     <w:lsdException w:name="annotation subject" w:semiHidden="1" w:unhideWhenUsed="1"/>
     <w:lsdException w:name="No List" w:semiHidden="1" w:unhideWhenUsed="1"/>
     <w:lsdException w:name="Outline List 1" w:semiHidden="1" w:unhideWhenUsed="1"/>
@@ -1638,8 +1589,10 @@
     <w:lsdException w:name="Table Elegant" w:semiHidden="1" w:unhideWhenUsed="1"/>
     <w:lsdException w:name="Table Professional" w:semiHidden="1" w:unhideWhenUsed="1"/>
     <w:lsdException w:name="Table Subtle 1" w:semiHidden="1" w:unhideWhenUsed="1"/>
+    <w:lsdException w:name="Table Subtle 2" w:semiHidden="1" w:unhideWhenUsed="1"/>
     <w:lsdException w:name="Table Web 1" w:semiHidden="1" w:unhideWhenUsed="1"/>
     <w:lsdException w:name="Table Web 2" w:semiHidden="1" w:unhideWhenUsed="1"/>
+    <w:lsdException w:name="Table Web 3" w:semiHidden="1" w:unhideWhenUsed="1"/>
     <w:lsdException w:name="Balloon Text" w:semiHidden="1" w:unhideWhenUsed="1"/>
     <w:lsdException w:name="Table Grid" w:uiPriority="39"/>
     <w:lsdException w:name="Table Theme" w:semiHidden="1" w:unhideWhenUsed="1"/>
@@ -1858,10 +1811,6 @@
     <w:lsdException w:name="List Table 5 Dark Accent 6" w:uiPriority="50"/>
     <w:lsdException w:name="List Table 6 Colorful Accent 6" w:uiPriority="51"/>
     <w:lsdException w:name="List Table 7 Colorful Accent 6" w:uiPriority="52"/>
-    <w:lsdException w:name="Mention" w:semiHidden="1" w:unhideWhenUsed="1"/>
-    <w:lsdException w:name="Smart Hyperlink" w:semiHidden="1" w:unhideWhenUsed="1"/>
-    <w:lsdException w:name="Hashtag" w:semiHidden="1" w:unhideWhenUsed="1"/>
-    <w:lsdException w:name="Unresolved Mention" w:semiHidden="1" w:unhideWhenUsed="1"/>
   </w:latentStyles>
   <w:style w:type="paragraph" w:default="1" w:styleId="Normal">
     <w:name w:val="Normal"/>
@@ -1949,7 +1898,7 @@
       <w:u w:val="single"/>
     </w:rPr>
   </w:style>
-  <w:style w:type="character" w:styleId="UnresolvedMention">
+  <w:style w:type="character" w:customStyle="1" w:styleId="UnresolvedMention">
     <w:name w:val="Unresolved Mention"/>
     <w:basedOn w:val="DefaultParagraphFont"/>
     <w:uiPriority w:val="99"/>

</xml_diff>